<commit_message>
feat: add new models
</commit_message>
<xml_diff>
--- a/docx/tableau_recap_des_heures_supplementaires.docx
+++ b/docx/tableau_recap_des_heures_supplementaires.docx
@@ -23,11 +23,11 @@
         <w:tblLook w:val="0000" w:firstRow="0" w:lastRow="0" w:firstColumn="0" w:lastColumn="0" w:noHBand="0" w:noVBand="0"/>
       </w:tblPr>
       <w:tblGrid>
-        <w:gridCol w:w="1995"/>
-        <w:gridCol w:w="1866"/>
+        <w:gridCol w:w="2012"/>
+        <w:gridCol w:w="1797"/>
+        <w:gridCol w:w="1788"/>
         <w:gridCol w:w="1782"/>
-        <w:gridCol w:w="1777"/>
-        <w:gridCol w:w="2362"/>
+        <w:gridCol w:w="2403"/>
       </w:tblGrid>
       <w:tr>
         <w:trPr>
@@ -35,7 +35,7 @@
         </w:trPr>
         <w:tc>
           <w:tcPr>
-            <w:tcW w:w="1565" w:type="dxa"/>
+            <w:tcW w:w="2012" w:type="dxa"/>
             <w:tcBorders>
               <w:top w:val="single" w:sz="4" w:space="0" w:color="000001"/>
               <w:left w:val="single" w:sz="4" w:space="0" w:color="000001"/>
@@ -55,12 +55,14 @@
               <w:rPr>
                 <w:rFonts w:cs="Open Sans"/>
                 <w:i w:val="0"/>
-              </w:rPr>
-            </w:pPr>
-            <w:r>
-              <w:rPr>
-                <w:rFonts w:cs="Open Sans"/>
-                <w:i w:val="0"/>
+                <w:color w:val="auto"/>
+              </w:rPr>
+            </w:pPr>
+            <w:r>
+              <w:rPr>
+                <w:rFonts w:cs="Open Sans"/>
+                <w:i w:val="0"/>
+                <w:color w:val="auto"/>
               </w:rPr>
               <w:t>Date</w:t>
             </w:r>
@@ -73,6 +75,7 @@
                 <w:rFonts w:ascii="Open Sans" w:eastAsia="Arial Unicode MS" w:hAnsi="Open Sans" w:cs="Open Sans"/>
                 <w:b/>
                 <w:bCs/>
+                <w:color w:val="auto"/>
                 <w:sz w:val="22"/>
                 <w:szCs w:val="22"/>
               </w:rPr>
@@ -81,6 +84,7 @@
               <w:rPr>
                 <w:rFonts w:ascii="Open Sans" w:eastAsia="Arial Unicode MS" w:hAnsi="Open Sans" w:cs="Open Sans"/>
                 <w:iCs/>
+                <w:color w:val="auto"/>
                 <w:sz w:val="22"/>
                 <w:szCs w:val="16"/>
               </w:rPr>
@@ -90,7 +94,7 @@
         </w:tc>
         <w:tc>
           <w:tcPr>
-            <w:tcW w:w="1298" w:type="dxa"/>
+            <w:tcW w:w="1797" w:type="dxa"/>
             <w:tcBorders>
               <w:top w:val="single" w:sz="4" w:space="0" w:color="000001"/>
               <w:left w:val="single" w:sz="4" w:space="0" w:color="000001"/>
@@ -110,12 +114,65 @@
               <w:rPr>
                 <w:rFonts w:cs="Open Sans"/>
                 <w:i w:val="0"/>
-              </w:rPr>
-            </w:pPr>
-            <w:r>
-              <w:rPr>
-                <w:rFonts w:cs="Open Sans"/>
-                <w:i w:val="0"/>
+                <w:color w:val="auto"/>
+              </w:rPr>
+            </w:pPr>
+            <w:r>
+              <w:rPr>
+                <w:rFonts w:cs="Open Sans"/>
+                <w:i w:val="0"/>
+                <w:color w:val="auto"/>
+              </w:rPr>
+              <w:t xml:space="preserve">Nombre </w:t>
+            </w:r>
+            <w:r>
+              <w:rPr>
+                <w:rFonts w:cs="Open Sans"/>
+                <w:i w:val="0"/>
+                <w:color w:val="auto"/>
+              </w:rPr>
+              <w:t xml:space="preserve">total </w:t>
+            </w:r>
+            <w:r>
+              <w:rPr>
+                <w:rFonts w:cs="Open Sans"/>
+                <w:i w:val="0"/>
+                <w:color w:val="auto"/>
+              </w:rPr>
+              <w:t>d’heures travaillées</w:t>
+            </w:r>
+          </w:p>
+        </w:tc>
+        <w:tc>
+          <w:tcPr>
+            <w:tcW w:w="1788" w:type="dxa"/>
+            <w:tcBorders>
+              <w:top w:val="single" w:sz="4" w:space="0" w:color="000001"/>
+              <w:left w:val="single" w:sz="4" w:space="0" w:color="000001"/>
+              <w:bottom w:val="single" w:sz="4" w:space="0" w:color="000001"/>
+              <w:right w:val="single" w:sz="4" w:space="0" w:color="000001"/>
+            </w:tcBorders>
+            <w:shd w:val="clear" w:color="auto" w:fill="FFFFFF"/>
+            <w:tcMar>
+              <w:left w:w="60" w:type="dxa"/>
+            </w:tcMar>
+            <w:vAlign w:val="center"/>
+          </w:tcPr>
+          <w:p>
+            <w:pPr>
+              <w:pStyle w:val="Titre"/>
+              <w:jc w:val="center"/>
+              <w:rPr>
+                <w:rFonts w:cs="Open Sans"/>
+                <w:i w:val="0"/>
+                <w:color w:val="auto"/>
+              </w:rPr>
+            </w:pPr>
+            <w:r>
+              <w:rPr>
+                <w:rFonts w:cs="Open Sans"/>
+                <w:i w:val="0"/>
+                <w:color w:val="auto"/>
               </w:rPr>
               <w:t xml:space="preserve">Nombre d’heures </w:t>
             </w:r>
@@ -123,46 +180,71 @@
               <w:rPr>
                 <w:rFonts w:cs="Open Sans"/>
                 <w:i w:val="0"/>
-              </w:rPr>
-              <w:t xml:space="preserve">total </w:t>
-            </w:r>
-            <w:r>
-              <w:rPr>
-                <w:rFonts w:cs="Open Sans"/>
-                <w:i w:val="0"/>
-              </w:rPr>
-              <w:t>travaillées</w:t>
-            </w:r>
-          </w:p>
-        </w:tc>
-        <w:tc>
-          <w:tcPr>
-            <w:tcW w:w="2062" w:type="dxa"/>
-            <w:tcBorders>
-              <w:top w:val="single" w:sz="4" w:space="0" w:color="000001"/>
-              <w:left w:val="single" w:sz="4" w:space="0" w:color="000001"/>
-              <w:bottom w:val="single" w:sz="4" w:space="0" w:color="000001"/>
-              <w:right w:val="single" w:sz="4" w:space="0" w:color="000001"/>
-            </w:tcBorders>
-            <w:shd w:val="clear" w:color="auto" w:fill="FFFFFF"/>
-            <w:tcMar>
-              <w:left w:w="60" w:type="dxa"/>
-            </w:tcMar>
-            <w:vAlign w:val="center"/>
-          </w:tcPr>
+                <w:color w:val="auto"/>
+              </w:rPr>
+              <w:t xml:space="preserve">travaillées </w:t>
+            </w:r>
+            <w:r>
+              <w:rPr>
+                <w:rFonts w:cs="Open Sans"/>
+                <w:i w:val="0"/>
+                <w:color w:val="auto"/>
+              </w:rPr>
+              <w:t xml:space="preserve">de </w:t>
+            </w:r>
+          </w:p>
           <w:p>
             <w:pPr>
               <w:pStyle w:val="Titre"/>
               <w:jc w:val="center"/>
               <w:rPr>
                 <w:rFonts w:cs="Open Sans"/>
-                <w:i w:val="0"/>
-              </w:rPr>
-            </w:pPr>
-            <w:r>
-              <w:rPr>
-                <w:rFonts w:cs="Open Sans"/>
-                <w:i w:val="0"/>
+                <w:b w:val="0"/>
+                <w:i w:val="0"/>
+                <w:color w:val="auto"/>
+              </w:rPr>
+            </w:pPr>
+            <w:r>
+              <w:rPr>
+                <w:rFonts w:cs="Open Sans"/>
+                <w:i w:val="0"/>
+                <w:color w:val="auto"/>
+              </w:rPr>
+              <w:t>36 h à 43 h</w:t>
+            </w:r>
+          </w:p>
+        </w:tc>
+        <w:tc>
+          <w:tcPr>
+            <w:tcW w:w="1782" w:type="dxa"/>
+            <w:tcBorders>
+              <w:top w:val="single" w:sz="4" w:space="0" w:color="000001"/>
+              <w:left w:val="single" w:sz="4" w:space="0" w:color="000001"/>
+              <w:bottom w:val="single" w:sz="4" w:space="0" w:color="000001"/>
+              <w:right w:val="single" w:sz="4" w:space="0" w:color="000001"/>
+            </w:tcBorders>
+            <w:shd w:val="clear" w:color="auto" w:fill="FFFFFF"/>
+            <w:tcMar>
+              <w:left w:w="60" w:type="dxa"/>
+            </w:tcMar>
+            <w:vAlign w:val="center"/>
+          </w:tcPr>
+          <w:p>
+            <w:pPr>
+              <w:pStyle w:val="Titre"/>
+              <w:jc w:val="center"/>
+              <w:rPr>
+                <w:rFonts w:cs="Open Sans"/>
+                <w:b w:val="0"/>
+                <w:i w:val="0"/>
+                <w:color w:val="auto"/>
+              </w:rPr>
+            </w:pPr>
+            <w:r>
+              <w:rPr>
+                <w:rFonts w:cs="Open Sans"/>
+                <w:i w:val="0"/>
+                <w:color w:val="auto"/>
               </w:rPr>
               <w:t xml:space="preserve">Nombre d’heures </w:t>
             </w:r>
@@ -170,6 +252,7 @@
               <w:rPr>
                 <w:rFonts w:cs="Open Sans"/>
                 <w:i w:val="0"/>
+                <w:color w:val="auto"/>
               </w:rPr>
               <w:t xml:space="preserve">travaillées </w:t>
             </w:r>
@@ -177,102 +260,39 @@
               <w:rPr>
                 <w:rFonts w:cs="Open Sans"/>
                 <w:i w:val="0"/>
-              </w:rPr>
-              <w:t xml:space="preserve">de </w:t>
-            </w:r>
-          </w:p>
+                <w:color w:val="auto"/>
+              </w:rPr>
+              <w:t>au-delà de 43 h</w:t>
+            </w:r>
+          </w:p>
+        </w:tc>
+        <w:tc>
+          <w:tcPr>
+            <w:tcW w:w="2403" w:type="dxa"/>
+            <w:tcBorders>
+              <w:top w:val="single" w:sz="4" w:space="0" w:color="000001"/>
+              <w:left w:val="single" w:sz="4" w:space="0" w:color="000001"/>
+              <w:bottom w:val="single" w:sz="4" w:space="0" w:color="000001"/>
+              <w:right w:val="single" w:sz="4" w:space="0" w:color="000001"/>
+            </w:tcBorders>
+            <w:shd w:val="clear" w:color="auto" w:fill="FFFFFF"/>
+            <w:vAlign w:val="center"/>
+          </w:tcPr>
           <w:p>
             <w:pPr>
               <w:pStyle w:val="Titre"/>
               <w:jc w:val="center"/>
               <w:rPr>
                 <w:rFonts w:cs="Open Sans"/>
-                <w:b w:val="0"/>
-                <w:i w:val="0"/>
-              </w:rPr>
-            </w:pPr>
-            <w:r>
-              <w:rPr>
-                <w:rFonts w:cs="Open Sans"/>
-                <w:i w:val="0"/>
-              </w:rPr>
-              <w:t>36 h à 43 h</w:t>
-            </w:r>
-          </w:p>
-        </w:tc>
-        <w:tc>
-          <w:tcPr>
-            <w:tcW w:w="2053" w:type="dxa"/>
-            <w:tcBorders>
-              <w:top w:val="single" w:sz="4" w:space="0" w:color="000001"/>
-              <w:left w:val="single" w:sz="4" w:space="0" w:color="000001"/>
-              <w:bottom w:val="single" w:sz="4" w:space="0" w:color="000001"/>
-              <w:right w:val="single" w:sz="4" w:space="0" w:color="000001"/>
-            </w:tcBorders>
-            <w:shd w:val="clear" w:color="auto" w:fill="FFFFFF"/>
-            <w:tcMar>
-              <w:left w:w="60" w:type="dxa"/>
-            </w:tcMar>
-            <w:vAlign w:val="center"/>
-          </w:tcPr>
-          <w:p>
-            <w:pPr>
-              <w:pStyle w:val="Titre"/>
-              <w:jc w:val="center"/>
-              <w:rPr>
-                <w:rFonts w:cs="Open Sans"/>
-                <w:b w:val="0"/>
-                <w:i w:val="0"/>
-              </w:rPr>
-            </w:pPr>
-            <w:r>
-              <w:rPr>
-                <w:rFonts w:cs="Open Sans"/>
-                <w:i w:val="0"/>
-              </w:rPr>
-              <w:t xml:space="preserve">Nombre d’heures </w:t>
-            </w:r>
-            <w:r>
-              <w:rPr>
-                <w:rFonts w:cs="Open Sans"/>
-                <w:i w:val="0"/>
-              </w:rPr>
-              <w:t xml:space="preserve">travaillées </w:t>
-            </w:r>
-            <w:r>
-              <w:rPr>
-                <w:rFonts w:cs="Open Sans"/>
-                <w:i w:val="0"/>
-              </w:rPr>
-              <w:t>au-delà de 43 h</w:t>
-            </w:r>
-          </w:p>
-        </w:tc>
-        <w:tc>
-          <w:tcPr>
-            <w:tcW w:w="2804" w:type="dxa"/>
-            <w:tcBorders>
-              <w:top w:val="single" w:sz="4" w:space="0" w:color="000001"/>
-              <w:left w:val="single" w:sz="4" w:space="0" w:color="000001"/>
-              <w:bottom w:val="single" w:sz="4" w:space="0" w:color="000001"/>
-              <w:right w:val="single" w:sz="4" w:space="0" w:color="000001"/>
-            </w:tcBorders>
-            <w:shd w:val="clear" w:color="auto" w:fill="FFFFFF"/>
-            <w:vAlign w:val="center"/>
-          </w:tcPr>
-          <w:p>
-            <w:pPr>
-              <w:pStyle w:val="Titre"/>
-              <w:jc w:val="center"/>
-              <w:rPr>
-                <w:rFonts w:cs="Open Sans"/>
-                <w:i w:val="0"/>
-              </w:rPr>
-            </w:pPr>
-            <w:r>
-              <w:rPr>
-                <w:rFonts w:cs="Open Sans"/>
-                <w:i w:val="0"/>
+                <w:i w:val="0"/>
+                <w:color w:val="auto"/>
+              </w:rPr>
+            </w:pPr>
+            <w:r>
+              <w:rPr>
+                <w:rFonts w:cs="Open Sans"/>
+                <w:i w:val="0"/>
+                <w:color w:val="auto"/>
               </w:rPr>
               <w:t>Rémunération</w:t>
             </w:r>
@@ -285,7 +305,7 @@
         </w:trPr>
         <w:tc>
           <w:tcPr>
-            <w:tcW w:w="1565" w:type="dxa"/>
+            <w:tcW w:w="2012" w:type="dxa"/>
             <w:tcBorders>
               <w:top w:val="single" w:sz="4" w:space="0" w:color="000001"/>
               <w:left w:val="single" w:sz="4" w:space="0" w:color="000001"/>
@@ -305,12 +325,14 @@
               <w:rPr>
                 <w:rFonts w:cs="Open Sans"/>
                 <w:i w:val="0"/>
-              </w:rPr>
-            </w:pPr>
-            <w:r>
-              <w:rPr>
-                <w:rFonts w:cs="Open Sans"/>
-                <w:i w:val="0"/>
+                <w:color w:val="auto"/>
+              </w:rPr>
+            </w:pPr>
+            <w:r>
+              <w:rPr>
+                <w:rFonts w:cs="Open Sans"/>
+                <w:i w:val="0"/>
+                <w:color w:val="auto"/>
               </w:rPr>
               <w:t>-</w:t>
             </w:r>
@@ -318,7 +340,7 @@
         </w:tc>
         <w:tc>
           <w:tcPr>
-            <w:tcW w:w="1298" w:type="dxa"/>
+            <w:tcW w:w="1797" w:type="dxa"/>
             <w:tcBorders>
               <w:top w:val="single" w:sz="4" w:space="0" w:color="000001"/>
               <w:left w:val="single" w:sz="4" w:space="0" w:color="000001"/>
@@ -339,6 +361,7 @@
                 <w:rFonts w:cs="Open Sans"/>
                 <w:b w:val="0"/>
                 <w:i w:val="0"/>
+                <w:color w:val="auto"/>
               </w:rPr>
             </w:pPr>
             <w:r>
@@ -346,51 +369,87 @@
                 <w:rFonts w:cs="Open Sans"/>
                 <w:b w:val="0"/>
                 <w:i w:val="0"/>
-              </w:rPr>
-              <w:t>Semaine de travail normal</w:t>
-            </w:r>
-            <w:r>
+                <w:color w:val="auto"/>
+              </w:rPr>
+              <w:t>Semaine de travail normale + toutes les heures supplémentaires de la semaine</w:t>
+            </w:r>
+          </w:p>
+        </w:tc>
+        <w:tc>
+          <w:tcPr>
+            <w:tcW w:w="3570" w:type="dxa"/>
+            <w:gridSpan w:val="2"/>
+            <w:tcBorders>
+              <w:top w:val="single" w:sz="4" w:space="0" w:color="000001"/>
+              <w:left w:val="single" w:sz="4" w:space="0" w:color="000001"/>
+              <w:bottom w:val="single" w:sz="4" w:space="0" w:color="000001"/>
+              <w:right w:val="single" w:sz="4" w:space="0" w:color="000001"/>
+            </w:tcBorders>
+            <w:shd w:val="clear" w:color="auto" w:fill="FFFFFF"/>
+            <w:tcMar>
+              <w:left w:w="60" w:type="dxa"/>
+            </w:tcMar>
+            <w:vAlign w:val="center"/>
+          </w:tcPr>
+          <w:p>
+            <w:pPr>
+              <w:pStyle w:val="Titre"/>
+              <w:jc w:val="center"/>
               <w:rPr>
                 <w:rFonts w:cs="Open Sans"/>
                 <w:b w:val="0"/>
                 <w:i w:val="0"/>
-              </w:rPr>
-              <w:t>e</w:t>
-            </w:r>
+                <w:color w:val="auto"/>
+              </w:rPr>
+            </w:pPr>
             <w:r>
               <w:rPr>
                 <w:rFonts w:cs="Open Sans"/>
                 <w:b w:val="0"/>
                 <w:i w:val="0"/>
-              </w:rPr>
-              <w:t xml:space="preserve"> + toutes les </w:t>
-            </w:r>
-            <w:bookmarkStart w:id="0" w:name="_GoBack"/>
-            <w:bookmarkEnd w:id="0"/>
+                <w:color w:val="auto"/>
+              </w:rPr>
+              <w:t xml:space="preserve">La majoration est prévue par le code du travail. Mais votre accord collectif peut prévoir une majoration différente, </w:t>
+            </w:r>
             <w:r>
               <w:rPr>
                 <w:rFonts w:cs="Open Sans"/>
                 <w:b w:val="0"/>
                 <w:i w:val="0"/>
-              </w:rPr>
-              <w:t>heures supplémentaires de la semaine</w:t>
-            </w:r>
-          </w:p>
-        </w:tc>
-        <w:tc>
-          <w:tcPr>
-            <w:tcW w:w="4115" w:type="dxa"/>
-            <w:gridSpan w:val="2"/>
-            <w:tcBorders>
-              <w:top w:val="single" w:sz="4" w:space="0" w:color="000001"/>
-              <w:left w:val="single" w:sz="4" w:space="0" w:color="000001"/>
-              <w:bottom w:val="single" w:sz="4" w:space="0" w:color="000001"/>
-              <w:right w:val="single" w:sz="4" w:space="0" w:color="000001"/>
-            </w:tcBorders>
-            <w:shd w:val="clear" w:color="auto" w:fill="FFFFFF"/>
-            <w:tcMar>
-              <w:left w:w="60" w:type="dxa"/>
-            </w:tcMar>
+                <w:color w:val="auto"/>
+              </w:rPr>
+              <w:t xml:space="preserve">et c’est celle-ci </w:t>
+            </w:r>
+            <w:r>
+              <w:rPr>
+                <w:rFonts w:cs="Open Sans"/>
+                <w:b w:val="0"/>
+                <w:i w:val="0"/>
+                <w:color w:val="auto"/>
+              </w:rPr>
+              <w:t>qui s’appliquera</w:t>
+            </w:r>
+            <w:r>
+              <w:rPr>
+                <w:rFonts w:cs="Open Sans"/>
+                <w:b w:val="0"/>
+                <w:i w:val="0"/>
+                <w:color w:val="auto"/>
+              </w:rPr>
+              <w:t>.</w:t>
+            </w:r>
+          </w:p>
+        </w:tc>
+        <w:tc>
+          <w:tcPr>
+            <w:tcW w:w="2403" w:type="dxa"/>
+            <w:tcBorders>
+              <w:top w:val="single" w:sz="4" w:space="0" w:color="000001"/>
+              <w:left w:val="single" w:sz="4" w:space="0" w:color="000001"/>
+              <w:bottom w:val="single" w:sz="4" w:space="0" w:color="000001"/>
+              <w:right w:val="single" w:sz="4" w:space="0" w:color="000001"/>
+            </w:tcBorders>
+            <w:shd w:val="clear" w:color="auto" w:fill="FFFFFF"/>
             <w:vAlign w:val="center"/>
           </w:tcPr>
           <w:p>
@@ -401,6 +460,7 @@
                 <w:rFonts w:cs="Open Sans"/>
                 <w:b w:val="0"/>
                 <w:i w:val="0"/>
+                <w:color w:val="auto"/>
               </w:rPr>
             </w:pPr>
             <w:r>
@@ -408,65 +468,28 @@
                 <w:rFonts w:cs="Open Sans"/>
                 <w:b w:val="0"/>
                 <w:i w:val="0"/>
-              </w:rPr>
-              <w:t>La majoration est celle prévue par le code du travail. Mais votre accord collectif peut prévoir une majoration différente, qui s’appliquera</w:t>
-            </w:r>
-            <w:r>
+                <w:color w:val="auto"/>
+              </w:rPr>
+              <w:t xml:space="preserve">Le taux horaire est inscrit sur le bulletin de paie. </w:t>
+            </w:r>
+          </w:p>
+          <w:p>
+            <w:pPr>
+              <w:pStyle w:val="Titre"/>
+              <w:jc w:val="center"/>
               <w:rPr>
                 <w:rFonts w:cs="Open Sans"/>
                 <w:b w:val="0"/>
                 <w:i w:val="0"/>
-              </w:rPr>
-              <w:t>.</w:t>
-            </w:r>
-          </w:p>
-        </w:tc>
-        <w:tc>
-          <w:tcPr>
-            <w:tcW w:w="2804" w:type="dxa"/>
-            <w:tcBorders>
-              <w:top w:val="single" w:sz="4" w:space="0" w:color="000001"/>
-              <w:left w:val="single" w:sz="4" w:space="0" w:color="000001"/>
-              <w:bottom w:val="single" w:sz="4" w:space="0" w:color="000001"/>
-              <w:right w:val="single" w:sz="4" w:space="0" w:color="000001"/>
-            </w:tcBorders>
-            <w:shd w:val="clear" w:color="auto" w:fill="FFFFFF"/>
-            <w:vAlign w:val="center"/>
-          </w:tcPr>
-          <w:p>
-            <w:pPr>
-              <w:pStyle w:val="Titre"/>
-              <w:jc w:val="center"/>
+                <w:color w:val="auto"/>
+              </w:rPr>
+            </w:pPr>
+            <w:r>
               <w:rPr>
                 <w:rFonts w:cs="Open Sans"/>
                 <w:b w:val="0"/>
                 <w:i w:val="0"/>
-              </w:rPr>
-            </w:pPr>
-            <w:r>
-              <w:rPr>
-                <w:rFonts w:cs="Open Sans"/>
-                <w:b w:val="0"/>
-                <w:i w:val="0"/>
-              </w:rPr>
-              <w:t xml:space="preserve">Le taux horaire est inscrit sur le bulletin de paie. </w:t>
-            </w:r>
-          </w:p>
-          <w:p>
-            <w:pPr>
-              <w:pStyle w:val="Titre"/>
-              <w:jc w:val="center"/>
-              <w:rPr>
-                <w:rFonts w:cs="Open Sans"/>
-                <w:b w:val="0"/>
-                <w:i w:val="0"/>
-              </w:rPr>
-            </w:pPr>
-            <w:r>
-              <w:rPr>
-                <w:rFonts w:cs="Open Sans"/>
-                <w:b w:val="0"/>
-                <w:i w:val="0"/>
+                <w:color w:val="auto"/>
               </w:rPr>
               <w:t>Ci-dessous, il s’agit du SMIC.</w:t>
             </w:r>
@@ -479,7 +502,7 @@
         </w:trPr>
         <w:tc>
           <w:tcPr>
-            <w:tcW w:w="1565" w:type="dxa"/>
+            <w:tcW w:w="2012" w:type="dxa"/>
             <w:tcBorders>
               <w:top w:val="single" w:sz="4" w:space="0" w:color="000001"/>
               <w:left w:val="single" w:sz="4" w:space="0" w:color="000001"/>
@@ -499,12 +522,14 @@
               <w:rPr>
                 <w:rFonts w:cs="Open Sans"/>
                 <w:i w:val="0"/>
-              </w:rPr>
-            </w:pPr>
-            <w:r>
-              <w:rPr>
-                <w:rFonts w:cs="Open Sans"/>
-                <w:i w:val="0"/>
+                <w:color w:val="auto"/>
+              </w:rPr>
+            </w:pPr>
+            <w:r>
+              <w:rPr>
+                <w:rFonts w:cs="Open Sans"/>
+                <w:i w:val="0"/>
+                <w:color w:val="auto"/>
               </w:rPr>
               <w:t>-</w:t>
             </w:r>
@@ -512,7 +537,7 @@
         </w:tc>
         <w:tc>
           <w:tcPr>
-            <w:tcW w:w="1298" w:type="dxa"/>
+            <w:tcW w:w="1797" w:type="dxa"/>
             <w:tcBorders>
               <w:top w:val="single" w:sz="4" w:space="0" w:color="000001"/>
               <w:left w:val="single" w:sz="4" w:space="0" w:color="000001"/>
@@ -532,12 +557,14 @@
               <w:rPr>
                 <w:rFonts w:cs="Open Sans"/>
                 <w:i w:val="0"/>
-              </w:rPr>
-            </w:pPr>
-            <w:r>
-              <w:rPr>
-                <w:rFonts w:cs="Open Sans"/>
-                <w:i w:val="0"/>
+                <w:color w:val="auto"/>
+              </w:rPr>
+            </w:pPr>
+            <w:r>
+              <w:rPr>
+                <w:rFonts w:cs="Open Sans"/>
+                <w:i w:val="0"/>
+                <w:color w:val="auto"/>
               </w:rPr>
               <w:t>-</w:t>
             </w:r>
@@ -545,7 +572,7 @@
         </w:tc>
         <w:tc>
           <w:tcPr>
-            <w:tcW w:w="2062" w:type="dxa"/>
+            <w:tcW w:w="1788" w:type="dxa"/>
             <w:tcBorders>
               <w:top w:val="single" w:sz="4" w:space="0" w:color="000001"/>
               <w:left w:val="single" w:sz="4" w:space="0" w:color="000001"/>
@@ -565,6 +592,7 @@
               <w:rPr>
                 <w:rFonts w:cs="Open Sans"/>
                 <w:i w:val="0"/>
+                <w:color w:val="auto"/>
               </w:rPr>
             </w:pPr>
             <w:r>
@@ -572,6 +600,7 @@
                 <w:rFonts w:cs="Open Sans"/>
                 <w:b w:val="0"/>
                 <w:i w:val="0"/>
+                <w:color w:val="auto"/>
               </w:rPr>
               <w:t>Majoration : 25 %</w:t>
             </w:r>
@@ -579,7 +608,7 @@
         </w:tc>
         <w:tc>
           <w:tcPr>
-            <w:tcW w:w="2053" w:type="dxa"/>
+            <w:tcW w:w="1782" w:type="dxa"/>
             <w:tcBorders>
               <w:top w:val="single" w:sz="4" w:space="0" w:color="000001"/>
               <w:left w:val="single" w:sz="4" w:space="0" w:color="000001"/>
@@ -599,6 +628,7 @@
               <w:rPr>
                 <w:rFonts w:cs="Open Sans"/>
                 <w:i w:val="0"/>
+                <w:color w:val="auto"/>
               </w:rPr>
             </w:pPr>
             <w:r>
@@ -606,6 +636,7 @@
                 <w:rFonts w:cs="Open Sans"/>
                 <w:b w:val="0"/>
                 <w:i w:val="0"/>
+                <w:color w:val="auto"/>
               </w:rPr>
               <w:t>Majoration : 50 %</w:t>
             </w:r>
@@ -613,7 +644,7 @@
         </w:tc>
         <w:tc>
           <w:tcPr>
-            <w:tcW w:w="2804" w:type="dxa"/>
+            <w:tcW w:w="2403" w:type="dxa"/>
             <w:tcBorders>
               <w:top w:val="single" w:sz="4" w:space="0" w:color="000001"/>
               <w:left w:val="single" w:sz="4" w:space="0" w:color="000001"/>
@@ -630,6 +661,7 @@
               <w:rPr>
                 <w:rFonts w:cs="Open Sans"/>
                 <w:i w:val="0"/>
+                <w:color w:val="auto"/>
               </w:rPr>
             </w:pPr>
             <w:r>
@@ -637,14 +669,25 @@
                 <w:rFonts w:cs="Open Sans"/>
                 <w:b w:val="0"/>
                 <w:i w:val="0"/>
-              </w:rPr>
-              <w:t xml:space="preserve">Taux horaire : 10,15 </w:t>
+                <w:color w:val="auto"/>
+              </w:rPr>
+              <w:t xml:space="preserve">Taux horaire : </w:t>
             </w:r>
             <w:r>
               <w:rPr>
                 <w:rFonts w:cs="Open Sans"/>
                 <w:b w:val="0"/>
                 <w:i w:val="0"/>
+                <w:color w:val="auto"/>
+              </w:rPr>
+              <w:t xml:space="preserve">11.07 </w:t>
+            </w:r>
+            <w:r>
+              <w:rPr>
+                <w:rFonts w:cs="Open Sans"/>
+                <w:b w:val="0"/>
+                <w:i w:val="0"/>
+                <w:color w:val="auto"/>
                 <w:szCs w:val="21"/>
               </w:rPr>
               <w:t>€</w:t>
@@ -658,7 +701,7 @@
         </w:trPr>
         <w:tc>
           <w:tcPr>
-            <w:tcW w:w="1565" w:type="dxa"/>
+            <w:tcW w:w="2012" w:type="dxa"/>
             <w:tcBorders>
               <w:top w:val="single" w:sz="4" w:space="0" w:color="000001"/>
               <w:left w:val="single" w:sz="4" w:space="0" w:color="000001"/>
@@ -677,22 +720,24 @@
               <w:jc w:val="center"/>
               <w:rPr>
                 <w:rFonts w:ascii="Open Sans" w:eastAsia="Arial Unicode MS" w:hAnsi="Open Sans" w:cs="Open Sans"/>
+                <w:color w:val="auto"/>
                 <w:sz w:val="22"/>
               </w:rPr>
             </w:pPr>
             <w:r>
               <w:rPr>
                 <w:rFonts w:ascii="Open Sans" w:eastAsia="Arial Unicode MS" w:hAnsi="Open Sans" w:cs="Open Sans"/>
-                <w:sz w:val="22"/>
-                <w:szCs w:val="22"/>
-              </w:rPr>
-              <w:t>Ex : 6 au 10 janvier 2020</w:t>
-            </w:r>
-          </w:p>
-        </w:tc>
-        <w:tc>
-          <w:tcPr>
-            <w:tcW w:w="1298" w:type="dxa"/>
+                <w:color w:val="auto"/>
+                <w:sz w:val="22"/>
+                <w:szCs w:val="22"/>
+              </w:rPr>
+              <w:t>Ex : 10 au 14 octobre 2022</w:t>
+            </w:r>
+          </w:p>
+        </w:tc>
+        <w:tc>
+          <w:tcPr>
+            <w:tcW w:w="1797" w:type="dxa"/>
             <w:tcBorders>
               <w:top w:val="single" w:sz="4" w:space="0" w:color="000001"/>
               <w:left w:val="single" w:sz="4" w:space="0" w:color="000001"/>
@@ -711,12 +756,14 @@
               <w:jc w:val="center"/>
               <w:rPr>
                 <w:rFonts w:ascii="Open Sans" w:eastAsia="Arial Unicode MS" w:hAnsi="Open Sans" w:cs="Open Sans"/>
+                <w:color w:val="auto"/>
                 <w:sz w:val="22"/>
               </w:rPr>
             </w:pPr>
             <w:r>
               <w:rPr>
                 <w:rFonts w:ascii="Open Sans" w:eastAsia="Arial Unicode MS" w:hAnsi="Open Sans" w:cs="Open Sans"/>
+                <w:color w:val="auto"/>
                 <w:sz w:val="22"/>
                 <w:szCs w:val="22"/>
               </w:rPr>
@@ -726,7 +773,7 @@
         </w:tc>
         <w:tc>
           <w:tcPr>
-            <w:tcW w:w="2062" w:type="dxa"/>
+            <w:tcW w:w="1788" w:type="dxa"/>
             <w:tcBorders>
               <w:top w:val="single" w:sz="4" w:space="0" w:color="000001"/>
               <w:left w:val="single" w:sz="4" w:space="0" w:color="000001"/>
@@ -745,12 +792,14 @@
               <w:jc w:val="center"/>
               <w:rPr>
                 <w:rFonts w:ascii="Open Sans" w:eastAsia="Arial Unicode MS" w:hAnsi="Open Sans" w:cs="Open Sans"/>
+                <w:color w:val="auto"/>
                 <w:sz w:val="22"/>
               </w:rPr>
             </w:pPr>
             <w:r>
               <w:rPr>
                 <w:rFonts w:ascii="Open Sans" w:eastAsia="Arial Unicode MS" w:hAnsi="Open Sans" w:cs="Open Sans"/>
+                <w:color w:val="auto"/>
                 <w:sz w:val="22"/>
                 <w:szCs w:val="22"/>
               </w:rPr>
@@ -760,7 +809,7 @@
         </w:tc>
         <w:tc>
           <w:tcPr>
-            <w:tcW w:w="2053" w:type="dxa"/>
+            <w:tcW w:w="1782" w:type="dxa"/>
             <w:tcBorders>
               <w:top w:val="single" w:sz="4" w:space="0" w:color="000001"/>
               <w:left w:val="single" w:sz="4" w:space="0" w:color="000001"/>
@@ -779,12 +828,14 @@
               <w:jc w:val="center"/>
               <w:rPr>
                 <w:rFonts w:ascii="Open Sans" w:eastAsia="Arial Unicode MS" w:hAnsi="Open Sans" w:cs="Open Sans"/>
+                <w:color w:val="auto"/>
                 <w:sz w:val="22"/>
               </w:rPr>
             </w:pPr>
             <w:r>
               <w:rPr>
                 <w:rFonts w:ascii="Open Sans" w:eastAsia="Arial Unicode MS" w:hAnsi="Open Sans" w:cs="Open Sans"/>
+                <w:color w:val="auto"/>
                 <w:sz w:val="22"/>
                 <w:szCs w:val="22"/>
               </w:rPr>
@@ -794,7 +845,7 @@
         </w:tc>
         <w:tc>
           <w:tcPr>
-            <w:tcW w:w="2804" w:type="dxa"/>
+            <w:tcW w:w="2403" w:type="dxa"/>
             <w:tcBorders>
               <w:top w:val="single" w:sz="4" w:space="0" w:color="000001"/>
               <w:left w:val="single" w:sz="4" w:space="0" w:color="000001"/>
@@ -810,13 +861,15 @@
               <w:jc w:val="center"/>
               <w:rPr>
                 <w:rFonts w:ascii="Open Sans" w:hAnsi="Open Sans" w:cs="Open Sans"/>
-                <w:sz w:val="22"/>
-                <w:szCs w:val="22"/>
-              </w:rPr>
-            </w:pPr>
-            <w:r>
-              <w:rPr>
-                <w:rFonts w:ascii="Open Sans" w:hAnsi="Open Sans" w:cs="Open Sans"/>
+                <w:color w:val="auto"/>
+                <w:sz w:val="22"/>
+                <w:szCs w:val="22"/>
+              </w:rPr>
+            </w:pPr>
+            <w:r>
+              <w:rPr>
+                <w:rFonts w:ascii="Open Sans" w:hAnsi="Open Sans" w:cs="Open Sans"/>
+                <w:color w:val="auto"/>
                 <w:sz w:val="22"/>
                 <w:szCs w:val="22"/>
               </w:rPr>
@@ -831,63 +884,67 @@
         </w:trPr>
         <w:tc>
           <w:tcPr>
-            <w:tcW w:w="1565" w:type="dxa"/>
-            <w:tcBorders>
-              <w:top w:val="single" w:sz="4" w:space="0" w:color="000001"/>
-              <w:left w:val="single" w:sz="4" w:space="0" w:color="000001"/>
-              <w:bottom w:val="single" w:sz="4" w:space="0" w:color="000001"/>
-              <w:right w:val="single" w:sz="4" w:space="0" w:color="000001"/>
-            </w:tcBorders>
-            <w:shd w:val="clear" w:color="auto" w:fill="FFFFFF"/>
-            <w:tcMar>
-              <w:left w:w="60" w:type="dxa"/>
-            </w:tcMar>
-            <w:vAlign w:val="center"/>
-          </w:tcPr>
-          <w:p>
-            <w:pPr>
-              <w:jc w:val="center"/>
-              <w:rPr>
-                <w:rFonts w:ascii="Open Sans" w:hAnsi="Open Sans" w:cs="Open Sans"/>
-                <w:sz w:val="22"/>
-              </w:rPr>
-            </w:pPr>
-            <w:r>
-              <w:rPr>
-                <w:rFonts w:ascii="Open Sans" w:hAnsi="Open Sans" w:cs="Open Sans"/>
-                <w:sz w:val="22"/>
-                <w:szCs w:val="22"/>
-              </w:rPr>
-              <w:t>Ex : 13  au 17 janvier 2020</w:t>
-            </w:r>
-          </w:p>
-        </w:tc>
-        <w:tc>
-          <w:tcPr>
-            <w:tcW w:w="1298" w:type="dxa"/>
-            <w:tcBorders>
-              <w:top w:val="single" w:sz="4" w:space="0" w:color="000001"/>
-              <w:left w:val="single" w:sz="4" w:space="0" w:color="000001"/>
-              <w:bottom w:val="single" w:sz="4" w:space="0" w:color="000001"/>
-              <w:right w:val="single" w:sz="4" w:space="0" w:color="000001"/>
-            </w:tcBorders>
-            <w:shd w:val="clear" w:color="auto" w:fill="FFFFFF"/>
-            <w:tcMar>
-              <w:left w:w="60" w:type="dxa"/>
-            </w:tcMar>
-            <w:vAlign w:val="center"/>
-          </w:tcPr>
-          <w:p>
-            <w:pPr>
-              <w:jc w:val="center"/>
-              <w:rPr>
-                <w:rFonts w:ascii="Open Sans" w:hAnsi="Open Sans" w:cs="Open Sans"/>
-                <w:sz w:val="22"/>
-              </w:rPr>
-            </w:pPr>
-            <w:r>
-              <w:rPr>
-                <w:rFonts w:ascii="Open Sans" w:hAnsi="Open Sans" w:cs="Open Sans"/>
+            <w:tcW w:w="2012" w:type="dxa"/>
+            <w:tcBorders>
+              <w:top w:val="single" w:sz="4" w:space="0" w:color="000001"/>
+              <w:left w:val="single" w:sz="4" w:space="0" w:color="000001"/>
+              <w:bottom w:val="single" w:sz="4" w:space="0" w:color="000001"/>
+              <w:right w:val="single" w:sz="4" w:space="0" w:color="000001"/>
+            </w:tcBorders>
+            <w:shd w:val="clear" w:color="auto" w:fill="FFFFFF"/>
+            <w:tcMar>
+              <w:left w:w="60" w:type="dxa"/>
+            </w:tcMar>
+            <w:vAlign w:val="center"/>
+          </w:tcPr>
+          <w:p>
+            <w:pPr>
+              <w:jc w:val="center"/>
+              <w:rPr>
+                <w:rFonts w:ascii="Open Sans" w:hAnsi="Open Sans" w:cs="Open Sans"/>
+                <w:color w:val="auto"/>
+                <w:sz w:val="22"/>
+              </w:rPr>
+            </w:pPr>
+            <w:r>
+              <w:rPr>
+                <w:rFonts w:ascii="Open Sans" w:eastAsia="Arial Unicode MS" w:hAnsi="Open Sans" w:cs="Open Sans"/>
+                <w:color w:val="auto"/>
+                <w:sz w:val="22"/>
+                <w:szCs w:val="22"/>
+              </w:rPr>
+              <w:t>Ex : 17 au 21 octobre 2022</w:t>
+            </w:r>
+          </w:p>
+        </w:tc>
+        <w:tc>
+          <w:tcPr>
+            <w:tcW w:w="1797" w:type="dxa"/>
+            <w:tcBorders>
+              <w:top w:val="single" w:sz="4" w:space="0" w:color="000001"/>
+              <w:left w:val="single" w:sz="4" w:space="0" w:color="000001"/>
+              <w:bottom w:val="single" w:sz="4" w:space="0" w:color="000001"/>
+              <w:right w:val="single" w:sz="4" w:space="0" w:color="000001"/>
+            </w:tcBorders>
+            <w:shd w:val="clear" w:color="auto" w:fill="FFFFFF"/>
+            <w:tcMar>
+              <w:left w:w="60" w:type="dxa"/>
+            </w:tcMar>
+            <w:vAlign w:val="center"/>
+          </w:tcPr>
+          <w:p>
+            <w:pPr>
+              <w:jc w:val="center"/>
+              <w:rPr>
+                <w:rFonts w:ascii="Open Sans" w:hAnsi="Open Sans" w:cs="Open Sans"/>
+                <w:color w:val="auto"/>
+                <w:sz w:val="22"/>
+              </w:rPr>
+            </w:pPr>
+            <w:r>
+              <w:rPr>
+                <w:rFonts w:ascii="Open Sans" w:hAnsi="Open Sans" w:cs="Open Sans"/>
+                <w:color w:val="auto"/>
                 <w:sz w:val="22"/>
                 <w:szCs w:val="22"/>
               </w:rPr>
@@ -897,30 +954,32 @@
         </w:tc>
         <w:tc>
           <w:tcPr>
-            <w:tcW w:w="2062" w:type="dxa"/>
-            <w:tcBorders>
-              <w:top w:val="single" w:sz="4" w:space="0" w:color="000001"/>
-              <w:left w:val="single" w:sz="4" w:space="0" w:color="000001"/>
-              <w:bottom w:val="single" w:sz="4" w:space="0" w:color="000001"/>
-              <w:right w:val="single" w:sz="4" w:space="0" w:color="000001"/>
-            </w:tcBorders>
-            <w:shd w:val="clear" w:color="auto" w:fill="FFFFFF"/>
-            <w:tcMar>
-              <w:left w:w="60" w:type="dxa"/>
-            </w:tcMar>
-            <w:vAlign w:val="center"/>
-          </w:tcPr>
-          <w:p>
-            <w:pPr>
-              <w:jc w:val="center"/>
-              <w:rPr>
-                <w:rFonts w:ascii="Open Sans" w:hAnsi="Open Sans" w:cs="Open Sans"/>
-                <w:sz w:val="22"/>
-              </w:rPr>
-            </w:pPr>
-            <w:r>
-              <w:rPr>
-                <w:rFonts w:ascii="Open Sans" w:hAnsi="Open Sans" w:cs="Open Sans"/>
+            <w:tcW w:w="1788" w:type="dxa"/>
+            <w:tcBorders>
+              <w:top w:val="single" w:sz="4" w:space="0" w:color="000001"/>
+              <w:left w:val="single" w:sz="4" w:space="0" w:color="000001"/>
+              <w:bottom w:val="single" w:sz="4" w:space="0" w:color="000001"/>
+              <w:right w:val="single" w:sz="4" w:space="0" w:color="000001"/>
+            </w:tcBorders>
+            <w:shd w:val="clear" w:color="auto" w:fill="FFFFFF"/>
+            <w:tcMar>
+              <w:left w:w="60" w:type="dxa"/>
+            </w:tcMar>
+            <w:vAlign w:val="center"/>
+          </w:tcPr>
+          <w:p>
+            <w:pPr>
+              <w:jc w:val="center"/>
+              <w:rPr>
+                <w:rFonts w:ascii="Open Sans" w:hAnsi="Open Sans" w:cs="Open Sans"/>
+                <w:color w:val="auto"/>
+                <w:sz w:val="22"/>
+              </w:rPr>
+            </w:pPr>
+            <w:r>
+              <w:rPr>
+                <w:rFonts w:ascii="Open Sans" w:hAnsi="Open Sans" w:cs="Open Sans"/>
+                <w:color w:val="auto"/>
                 <w:sz w:val="22"/>
                 <w:szCs w:val="22"/>
               </w:rPr>
@@ -930,31 +989,33 @@
         </w:tc>
         <w:tc>
           <w:tcPr>
-            <w:tcW w:w="2053" w:type="dxa"/>
-            <w:tcBorders>
-              <w:top w:val="single" w:sz="4" w:space="0" w:color="000001"/>
-              <w:left w:val="single" w:sz="4" w:space="0" w:color="000001"/>
-              <w:bottom w:val="single" w:sz="4" w:space="0" w:color="000001"/>
-              <w:right w:val="single" w:sz="4" w:space="0" w:color="000001"/>
-            </w:tcBorders>
-            <w:shd w:val="clear" w:color="auto" w:fill="FFFFFF"/>
-            <w:tcMar>
-              <w:left w:w="60" w:type="dxa"/>
-            </w:tcMar>
-            <w:vAlign w:val="center"/>
-          </w:tcPr>
-          <w:p>
-            <w:pPr>
-              <w:jc w:val="center"/>
-              <w:rPr>
-                <w:rFonts w:ascii="Open Sans" w:hAnsi="Open Sans" w:cs="Open Sans"/>
-                <w:sz w:val="22"/>
-                <w:szCs w:val="22"/>
-              </w:rPr>
-            </w:pPr>
-            <w:r>
-              <w:rPr>
-                <w:rFonts w:ascii="Open Sans" w:hAnsi="Open Sans" w:cs="Open Sans"/>
+            <w:tcW w:w="1782" w:type="dxa"/>
+            <w:tcBorders>
+              <w:top w:val="single" w:sz="4" w:space="0" w:color="000001"/>
+              <w:left w:val="single" w:sz="4" w:space="0" w:color="000001"/>
+              <w:bottom w:val="single" w:sz="4" w:space="0" w:color="000001"/>
+              <w:right w:val="single" w:sz="4" w:space="0" w:color="000001"/>
+            </w:tcBorders>
+            <w:shd w:val="clear" w:color="auto" w:fill="FFFFFF"/>
+            <w:tcMar>
+              <w:left w:w="60" w:type="dxa"/>
+            </w:tcMar>
+            <w:vAlign w:val="center"/>
+          </w:tcPr>
+          <w:p>
+            <w:pPr>
+              <w:jc w:val="center"/>
+              <w:rPr>
+                <w:rFonts w:ascii="Open Sans" w:hAnsi="Open Sans" w:cs="Open Sans"/>
+                <w:color w:val="auto"/>
+                <w:sz w:val="22"/>
+                <w:szCs w:val="22"/>
+              </w:rPr>
+            </w:pPr>
+            <w:r>
+              <w:rPr>
+                <w:rFonts w:ascii="Open Sans" w:hAnsi="Open Sans" w:cs="Open Sans"/>
+                <w:color w:val="auto"/>
                 <w:sz w:val="22"/>
                 <w:szCs w:val="22"/>
               </w:rPr>
@@ -964,28 +1025,30 @@
         </w:tc>
         <w:tc>
           <w:tcPr>
-            <w:tcW w:w="2804" w:type="dxa"/>
-            <w:tcBorders>
-              <w:top w:val="single" w:sz="4" w:space="0" w:color="000001"/>
-              <w:left w:val="single" w:sz="4" w:space="0" w:color="000001"/>
-              <w:bottom w:val="single" w:sz="4" w:space="0" w:color="000001"/>
-              <w:right w:val="single" w:sz="4" w:space="0" w:color="000001"/>
-            </w:tcBorders>
-            <w:shd w:val="clear" w:color="auto" w:fill="FFFFFF"/>
-            <w:vAlign w:val="center"/>
-          </w:tcPr>
-          <w:p>
-            <w:pPr>
-              <w:jc w:val="center"/>
-              <w:rPr>
-                <w:rFonts w:ascii="Open Sans" w:hAnsi="Open Sans" w:cs="Open Sans"/>
-                <w:sz w:val="22"/>
-                <w:szCs w:val="22"/>
-              </w:rPr>
-            </w:pPr>
-            <w:r>
-              <w:rPr>
-                <w:rFonts w:ascii="Open Sans" w:hAnsi="Open Sans" w:cs="Open Sans"/>
+            <w:tcW w:w="2403" w:type="dxa"/>
+            <w:tcBorders>
+              <w:top w:val="single" w:sz="4" w:space="0" w:color="000001"/>
+              <w:left w:val="single" w:sz="4" w:space="0" w:color="000001"/>
+              <w:bottom w:val="single" w:sz="4" w:space="0" w:color="000001"/>
+              <w:right w:val="single" w:sz="4" w:space="0" w:color="000001"/>
+            </w:tcBorders>
+            <w:shd w:val="clear" w:color="auto" w:fill="FFFFFF"/>
+            <w:vAlign w:val="center"/>
+          </w:tcPr>
+          <w:p>
+            <w:pPr>
+              <w:jc w:val="center"/>
+              <w:rPr>
+                <w:rFonts w:ascii="Open Sans" w:hAnsi="Open Sans" w:cs="Open Sans"/>
+                <w:color w:val="auto"/>
+                <w:sz w:val="22"/>
+                <w:szCs w:val="22"/>
+              </w:rPr>
+            </w:pPr>
+            <w:r>
+              <w:rPr>
+                <w:rFonts w:ascii="Open Sans" w:hAnsi="Open Sans" w:cs="Open Sans"/>
+                <w:color w:val="auto"/>
                 <w:sz w:val="22"/>
                 <w:szCs w:val="22"/>
               </w:rPr>
@@ -1000,7 +1063,7 @@
         </w:trPr>
         <w:tc>
           <w:tcPr>
-            <w:tcW w:w="1565" w:type="dxa"/>
+            <w:tcW w:w="2012" w:type="dxa"/>
             <w:tcBorders>
               <w:top w:val="single" w:sz="4" w:space="0" w:color="000001"/>
               <w:left w:val="single" w:sz="4" w:space="0" w:color="000001"/>
@@ -1020,75 +1083,101 @@
               <w:rPr>
                 <w:rFonts w:ascii="Open Sans" w:eastAsia="Arial Unicode MS" w:hAnsi="Open Sans" w:cs="Open Sans"/>
                 <w:b/>
-                <w:sz w:val="22"/>
-              </w:rPr>
-            </w:pPr>
+                <w:color w:val="auto"/>
+                <w:sz w:val="22"/>
+              </w:rPr>
+            </w:pPr>
+            <w:bookmarkStart w:id="0" w:name="_GoBack"/>
             <w:r>
               <w:rPr>
                 <w:rFonts w:ascii="Open Sans" w:eastAsia="Arial Unicode MS" w:hAnsi="Open Sans" w:cs="Open Sans"/>
                 <w:b/>
-                <w:sz w:val="22"/>
-                <w:szCs w:val="22"/>
-              </w:rPr>
-              <w:t>TOTA</w:t>
-            </w:r>
-            <w:r>
+                <w:color w:val="auto"/>
+                <w:sz w:val="22"/>
+                <w:szCs w:val="22"/>
+              </w:rPr>
+              <w:t xml:space="preserve">TOTAL </w:t>
+            </w:r>
+            <w:bookmarkEnd w:id="0"/>
+          </w:p>
+        </w:tc>
+        <w:tc>
+          <w:tcPr>
+            <w:tcW w:w="1797" w:type="dxa"/>
+            <w:tcBorders>
+              <w:top w:val="single" w:sz="4" w:space="0" w:color="000001"/>
+              <w:left w:val="single" w:sz="4" w:space="0" w:color="000001"/>
+              <w:bottom w:val="single" w:sz="4" w:space="0" w:color="000001"/>
+              <w:right w:val="single" w:sz="4" w:space="0" w:color="000001"/>
+            </w:tcBorders>
+            <w:shd w:val="clear" w:color="auto" w:fill="FFFFFF"/>
+            <w:tcMar>
+              <w:left w:w="60" w:type="dxa"/>
+            </w:tcMar>
+            <w:vAlign w:val="center"/>
+          </w:tcPr>
+          <w:p>
+            <w:pPr>
+              <w:jc w:val="center"/>
+              <w:rPr>
+                <w:rFonts w:ascii="Open Sans" w:hAnsi="Open Sans" w:cs="Open Sans"/>
+                <w:color w:val="auto"/>
+                <w:sz w:val="22"/>
+                <w:szCs w:val="22"/>
+              </w:rPr>
+            </w:pPr>
+            <w:r>
+              <w:rPr>
+                <w:rFonts w:ascii="Open Sans" w:hAnsi="Open Sans" w:cs="Open Sans"/>
+                <w:color w:val="auto"/>
+                <w:sz w:val="22"/>
+                <w:szCs w:val="22"/>
+              </w:rPr>
+              <w:t>-</w:t>
+            </w:r>
+          </w:p>
+        </w:tc>
+        <w:tc>
+          <w:tcPr>
+            <w:tcW w:w="1788" w:type="dxa"/>
+            <w:tcBorders>
+              <w:top w:val="single" w:sz="4" w:space="0" w:color="000001"/>
+              <w:left w:val="single" w:sz="4" w:space="0" w:color="000001"/>
+              <w:bottom w:val="single" w:sz="4" w:space="0" w:color="000001"/>
+              <w:right w:val="single" w:sz="4" w:space="0" w:color="000001"/>
+            </w:tcBorders>
+            <w:shd w:val="clear" w:color="auto" w:fill="FFFFFF"/>
+            <w:tcMar>
+              <w:left w:w="60" w:type="dxa"/>
+            </w:tcMar>
+            <w:vAlign w:val="center"/>
+          </w:tcPr>
+          <w:p>
+            <w:pPr>
+              <w:pStyle w:val="CorpsA"/>
+              <w:jc w:val="center"/>
               <w:rPr>
                 <w:rFonts w:ascii="Open Sans" w:eastAsia="Arial Unicode MS" w:hAnsi="Open Sans" w:cs="Open Sans"/>
                 <w:b/>
-                <w:sz w:val="22"/>
-                <w:szCs w:val="22"/>
-              </w:rPr>
-              <w:t>L</w:t>
-            </w:r>
+                <w:color w:val="auto"/>
+                <w:sz w:val="22"/>
+              </w:rPr>
+            </w:pPr>
             <w:r>
               <w:rPr>
                 <w:rFonts w:ascii="Open Sans" w:eastAsia="Arial Unicode MS" w:hAnsi="Open Sans" w:cs="Open Sans"/>
                 <w:b/>
-                <w:sz w:val="22"/>
-                <w:szCs w:val="22"/>
-              </w:rPr>
-              <w:t xml:space="preserve"> </w:t>
-            </w:r>
-          </w:p>
-        </w:tc>
-        <w:tc>
-          <w:tcPr>
-            <w:tcW w:w="1298" w:type="dxa"/>
-            <w:tcBorders>
-              <w:top w:val="single" w:sz="4" w:space="0" w:color="000001"/>
-              <w:left w:val="single" w:sz="4" w:space="0" w:color="000001"/>
-              <w:bottom w:val="single" w:sz="4" w:space="0" w:color="000001"/>
-              <w:right w:val="single" w:sz="4" w:space="0" w:color="000001"/>
-            </w:tcBorders>
-            <w:shd w:val="clear" w:color="auto" w:fill="FFFFFF"/>
-            <w:tcMar>
-              <w:left w:w="60" w:type="dxa"/>
-            </w:tcMar>
-            <w:vAlign w:val="center"/>
-          </w:tcPr>
-          <w:p>
-            <w:pPr>
-              <w:jc w:val="center"/>
-              <w:rPr>
-                <w:rFonts w:ascii="Open Sans" w:hAnsi="Open Sans" w:cs="Open Sans"/>
-                <w:sz w:val="22"/>
-                <w:szCs w:val="22"/>
-              </w:rPr>
-            </w:pPr>
-            <w:r>
-              <w:rPr>
-                <w:rFonts w:ascii="Open Sans" w:hAnsi="Open Sans" w:cs="Open Sans"/>
-                <w:sz w:val="22"/>
-                <w:szCs w:val="22"/>
-              </w:rPr>
-              <w:t>-</w:t>
-            </w:r>
-          </w:p>
-        </w:tc>
-        <w:tc>
-          <w:tcPr>
-            <w:tcW w:w="2062" w:type="dxa"/>
+                <w:color w:val="auto"/>
+                <w:sz w:val="22"/>
+                <w:szCs w:val="22"/>
+              </w:rPr>
+              <w:t>15 h</w:t>
+            </w:r>
+          </w:p>
+        </w:tc>
+        <w:tc>
+          <w:tcPr>
+            <w:tcW w:w="1782" w:type="dxa"/>
             <w:tcBorders>
               <w:top w:val="single" w:sz="4" w:space="0" w:color="000001"/>
               <w:left w:val="single" w:sz="4" w:space="0" w:color="000001"/>
@@ -1108,50 +1197,16 @@
               <w:rPr>
                 <w:rFonts w:ascii="Open Sans" w:eastAsia="Arial Unicode MS" w:hAnsi="Open Sans" w:cs="Open Sans"/>
                 <w:b/>
-                <w:sz w:val="22"/>
+                <w:color w:val="auto"/>
+                <w:sz w:val="22"/>
+                <w:szCs w:val="22"/>
               </w:rPr>
             </w:pPr>
             <w:r>
               <w:rPr>
                 <w:rFonts w:ascii="Open Sans" w:eastAsia="Arial Unicode MS" w:hAnsi="Open Sans" w:cs="Open Sans"/>
                 <w:b/>
-                <w:sz w:val="22"/>
-                <w:szCs w:val="22"/>
-              </w:rPr>
-              <w:t>15 h</w:t>
-            </w:r>
-          </w:p>
-        </w:tc>
-        <w:tc>
-          <w:tcPr>
-            <w:tcW w:w="2053" w:type="dxa"/>
-            <w:tcBorders>
-              <w:top w:val="single" w:sz="4" w:space="0" w:color="000001"/>
-              <w:left w:val="single" w:sz="4" w:space="0" w:color="000001"/>
-              <w:bottom w:val="single" w:sz="4" w:space="0" w:color="000001"/>
-              <w:right w:val="single" w:sz="4" w:space="0" w:color="000001"/>
-            </w:tcBorders>
-            <w:shd w:val="clear" w:color="auto" w:fill="FFFFFF"/>
-            <w:tcMar>
-              <w:left w:w="60" w:type="dxa"/>
-            </w:tcMar>
-            <w:vAlign w:val="center"/>
-          </w:tcPr>
-          <w:p>
-            <w:pPr>
-              <w:pStyle w:val="CorpsA"/>
-              <w:jc w:val="center"/>
-              <w:rPr>
-                <w:rFonts w:ascii="Open Sans" w:eastAsia="Arial Unicode MS" w:hAnsi="Open Sans" w:cs="Open Sans"/>
-                <w:b/>
-                <w:sz w:val="22"/>
-                <w:szCs w:val="22"/>
-              </w:rPr>
-            </w:pPr>
-            <w:r>
-              <w:rPr>
-                <w:rFonts w:ascii="Open Sans" w:eastAsia="Arial Unicode MS" w:hAnsi="Open Sans" w:cs="Open Sans"/>
-                <w:b/>
+                <w:color w:val="auto"/>
                 <w:sz w:val="22"/>
                 <w:szCs w:val="22"/>
               </w:rPr>
@@ -1161,28 +1216,30 @@
         </w:tc>
         <w:tc>
           <w:tcPr>
-            <w:tcW w:w="2804" w:type="dxa"/>
-            <w:tcBorders>
-              <w:top w:val="single" w:sz="4" w:space="0" w:color="000001"/>
-              <w:left w:val="single" w:sz="4" w:space="0" w:color="000001"/>
-              <w:bottom w:val="single" w:sz="4" w:space="0" w:color="000001"/>
-              <w:right w:val="single" w:sz="4" w:space="0" w:color="000001"/>
-            </w:tcBorders>
-            <w:shd w:val="clear" w:color="auto" w:fill="FFFFFF"/>
-            <w:vAlign w:val="center"/>
-          </w:tcPr>
-          <w:p>
-            <w:pPr>
-              <w:jc w:val="center"/>
-              <w:rPr>
-                <w:rFonts w:ascii="Open Sans" w:hAnsi="Open Sans" w:cs="Open Sans"/>
-                <w:sz w:val="22"/>
-                <w:szCs w:val="22"/>
-              </w:rPr>
-            </w:pPr>
-            <w:r>
-              <w:rPr>
-                <w:rFonts w:ascii="Open Sans" w:hAnsi="Open Sans" w:cs="Open Sans"/>
+            <w:tcW w:w="2403" w:type="dxa"/>
+            <w:tcBorders>
+              <w:top w:val="single" w:sz="4" w:space="0" w:color="000001"/>
+              <w:left w:val="single" w:sz="4" w:space="0" w:color="000001"/>
+              <w:bottom w:val="single" w:sz="4" w:space="0" w:color="000001"/>
+              <w:right w:val="single" w:sz="4" w:space="0" w:color="000001"/>
+            </w:tcBorders>
+            <w:shd w:val="clear" w:color="auto" w:fill="FFFFFF"/>
+            <w:vAlign w:val="center"/>
+          </w:tcPr>
+          <w:p>
+            <w:pPr>
+              <w:jc w:val="center"/>
+              <w:rPr>
+                <w:rFonts w:ascii="Open Sans" w:hAnsi="Open Sans" w:cs="Open Sans"/>
+                <w:color w:val="auto"/>
+                <w:sz w:val="22"/>
+                <w:szCs w:val="22"/>
+              </w:rPr>
+            </w:pPr>
+            <w:r>
+              <w:rPr>
+                <w:rFonts w:ascii="Open Sans" w:hAnsi="Open Sans" w:cs="Open Sans"/>
+                <w:color w:val="auto"/>
                 <w:sz w:val="22"/>
                 <w:szCs w:val="22"/>
               </w:rPr>
@@ -1197,7 +1254,7 @@
         </w:trPr>
         <w:tc>
           <w:tcPr>
-            <w:tcW w:w="1565" w:type="dxa"/>
+            <w:tcW w:w="2012" w:type="dxa"/>
             <w:vMerge w:val="restart"/>
             <w:tcBorders>
               <w:top w:val="single" w:sz="4" w:space="0" w:color="000001"/>
@@ -1216,13 +1273,15 @@
               <w:jc w:val="center"/>
               <w:rPr>
                 <w:rFonts w:ascii="Open Sans" w:hAnsi="Open Sans" w:cs="Open Sans"/>
-                <w:sz w:val="22"/>
-                <w:szCs w:val="22"/>
-              </w:rPr>
-            </w:pPr>
-            <w:r>
-              <w:rPr>
-                <w:rFonts w:ascii="Open Sans" w:hAnsi="Open Sans" w:cs="Open Sans"/>
+                <w:color w:val="auto"/>
+                <w:sz w:val="22"/>
+                <w:szCs w:val="22"/>
+              </w:rPr>
+            </w:pPr>
+            <w:r>
+              <w:rPr>
+                <w:rFonts w:ascii="Open Sans" w:hAnsi="Open Sans" w:cs="Open Sans"/>
+                <w:color w:val="auto"/>
                 <w:sz w:val="22"/>
                 <w:szCs w:val="22"/>
               </w:rPr>
@@ -1235,12 +1294,14 @@
               <w:jc w:val="center"/>
               <w:rPr>
                 <w:rFonts w:ascii="Open Sans" w:hAnsi="Open Sans" w:cs="Open Sans"/>
-                <w:sz w:val="22"/>
-              </w:rPr>
-            </w:pPr>
-            <w:r>
-              <w:rPr>
-                <w:rFonts w:ascii="Open Sans" w:hAnsi="Open Sans" w:cs="Open Sans"/>
+                <w:color w:val="auto"/>
+                <w:sz w:val="22"/>
+              </w:rPr>
+            </w:pPr>
+            <w:r>
+              <w:rPr>
+                <w:rFonts w:ascii="Open Sans" w:hAnsi="Open Sans" w:cs="Open Sans"/>
+                <w:color w:val="auto"/>
                 <w:sz w:val="22"/>
                 <w:szCs w:val="22"/>
               </w:rPr>
@@ -1250,31 +1311,33 @@
         </w:tc>
         <w:tc>
           <w:tcPr>
-            <w:tcW w:w="1298" w:type="dxa"/>
-            <w:tcBorders>
-              <w:top w:val="single" w:sz="4" w:space="0" w:color="000001"/>
-              <w:left w:val="single" w:sz="4" w:space="0" w:color="000001"/>
-              <w:bottom w:val="single" w:sz="4" w:space="0" w:color="000001"/>
-              <w:right w:val="single" w:sz="4" w:space="0" w:color="000001"/>
-            </w:tcBorders>
-            <w:shd w:val="clear" w:color="auto" w:fill="FFFFFF"/>
-            <w:tcMar>
-              <w:left w:w="60" w:type="dxa"/>
-            </w:tcMar>
-            <w:vAlign w:val="center"/>
-          </w:tcPr>
-          <w:p>
-            <w:pPr>
-              <w:jc w:val="center"/>
-              <w:rPr>
-                <w:rFonts w:ascii="Open Sans" w:hAnsi="Open Sans" w:cs="Open Sans"/>
-                <w:sz w:val="22"/>
-                <w:szCs w:val="22"/>
-              </w:rPr>
-            </w:pPr>
-            <w:r>
-              <w:rPr>
-                <w:rFonts w:ascii="Open Sans" w:hAnsi="Open Sans" w:cs="Open Sans"/>
+            <w:tcW w:w="1797" w:type="dxa"/>
+            <w:tcBorders>
+              <w:top w:val="single" w:sz="4" w:space="0" w:color="000001"/>
+              <w:left w:val="single" w:sz="4" w:space="0" w:color="000001"/>
+              <w:bottom w:val="single" w:sz="4" w:space="0" w:color="000001"/>
+              <w:right w:val="single" w:sz="4" w:space="0" w:color="000001"/>
+            </w:tcBorders>
+            <w:shd w:val="clear" w:color="auto" w:fill="FFFFFF"/>
+            <w:tcMar>
+              <w:left w:w="60" w:type="dxa"/>
+            </w:tcMar>
+            <w:vAlign w:val="center"/>
+          </w:tcPr>
+          <w:p>
+            <w:pPr>
+              <w:jc w:val="center"/>
+              <w:rPr>
+                <w:rFonts w:ascii="Open Sans" w:hAnsi="Open Sans" w:cs="Open Sans"/>
+                <w:color w:val="auto"/>
+                <w:sz w:val="22"/>
+                <w:szCs w:val="22"/>
+              </w:rPr>
+            </w:pPr>
+            <w:r>
+              <w:rPr>
+                <w:rFonts w:ascii="Open Sans" w:hAnsi="Open Sans" w:cs="Open Sans"/>
+                <w:color w:val="auto"/>
                 <w:sz w:val="22"/>
                 <w:szCs w:val="22"/>
               </w:rPr>
@@ -1284,30 +1347,32 @@
         </w:tc>
         <w:tc>
           <w:tcPr>
-            <w:tcW w:w="2062" w:type="dxa"/>
-            <w:tcBorders>
-              <w:top w:val="single" w:sz="4" w:space="0" w:color="000001"/>
-              <w:left w:val="single" w:sz="4" w:space="0" w:color="000001"/>
-              <w:bottom w:val="single" w:sz="4" w:space="0" w:color="000001"/>
-              <w:right w:val="single" w:sz="4" w:space="0" w:color="000001"/>
-            </w:tcBorders>
-            <w:shd w:val="clear" w:color="auto" w:fill="FFFFFF"/>
-            <w:tcMar>
-              <w:left w:w="60" w:type="dxa"/>
-            </w:tcMar>
-            <w:vAlign w:val="center"/>
-          </w:tcPr>
-          <w:p>
-            <w:pPr>
-              <w:jc w:val="center"/>
-              <w:rPr>
-                <w:rFonts w:ascii="Open Sans" w:hAnsi="Open Sans" w:cs="Open Sans"/>
-                <w:sz w:val="22"/>
-              </w:rPr>
-            </w:pPr>
-            <w:r>
-              <w:rPr>
-                <w:rFonts w:ascii="Open Sans" w:hAnsi="Open Sans" w:cs="Open Sans"/>
+            <w:tcW w:w="1788" w:type="dxa"/>
+            <w:tcBorders>
+              <w:top w:val="single" w:sz="4" w:space="0" w:color="000001"/>
+              <w:left w:val="single" w:sz="4" w:space="0" w:color="000001"/>
+              <w:bottom w:val="single" w:sz="4" w:space="0" w:color="000001"/>
+              <w:right w:val="single" w:sz="4" w:space="0" w:color="000001"/>
+            </w:tcBorders>
+            <w:shd w:val="clear" w:color="auto" w:fill="FFFFFF"/>
+            <w:tcMar>
+              <w:left w:w="60" w:type="dxa"/>
+            </w:tcMar>
+            <w:vAlign w:val="center"/>
+          </w:tcPr>
+          <w:p>
+            <w:pPr>
+              <w:jc w:val="center"/>
+              <w:rPr>
+                <w:rFonts w:ascii="Open Sans" w:hAnsi="Open Sans" w:cs="Open Sans"/>
+                <w:color w:val="auto"/>
+                <w:sz w:val="22"/>
+              </w:rPr>
+            </w:pPr>
+            <w:r>
+              <w:rPr>
+                <w:rFonts w:ascii="Open Sans" w:hAnsi="Open Sans" w:cs="Open Sans"/>
+                <w:color w:val="auto"/>
                 <w:sz w:val="22"/>
                 <w:szCs w:val="22"/>
               </w:rPr>
@@ -1316,48 +1381,70 @@
             <w:r>
               <w:rPr>
                 <w:rFonts w:ascii="Open Sans" w:hAnsi="Open Sans" w:cs="Open Sans"/>
-                <w:sz w:val="22"/>
-                <w:szCs w:val="22"/>
-              </w:rPr>
-              <w:t>1,25</w:t>
-            </w:r>
-            <w:r>
-              <w:rPr>
-                <w:rFonts w:ascii="Open Sans" w:hAnsi="Open Sans" w:cs="Open Sans"/>
-                <w:sz w:val="22"/>
-                <w:szCs w:val="22"/>
-              </w:rPr>
-              <w:t xml:space="preserve"> x 10,15 =</w:t>
-            </w:r>
-          </w:p>
-        </w:tc>
-        <w:tc>
-          <w:tcPr>
-            <w:tcW w:w="2053" w:type="dxa"/>
-            <w:tcBorders>
-              <w:top w:val="single" w:sz="4" w:space="0" w:color="000001"/>
-              <w:left w:val="single" w:sz="4" w:space="0" w:color="000001"/>
-              <w:bottom w:val="single" w:sz="4" w:space="0" w:color="000001"/>
-              <w:right w:val="single" w:sz="4" w:space="0" w:color="000001"/>
-            </w:tcBorders>
-            <w:shd w:val="clear" w:color="auto" w:fill="FFFFFF"/>
-            <w:tcMar>
-              <w:left w:w="60" w:type="dxa"/>
-            </w:tcMar>
-            <w:vAlign w:val="center"/>
-          </w:tcPr>
-          <w:p>
-            <w:pPr>
-              <w:jc w:val="center"/>
-              <w:rPr>
-                <w:rFonts w:ascii="Open Sans" w:hAnsi="Open Sans" w:cs="Open Sans"/>
-                <w:sz w:val="22"/>
-                <w:szCs w:val="22"/>
-              </w:rPr>
-            </w:pPr>
-            <w:r>
-              <w:rPr>
-                <w:rFonts w:ascii="Open Sans" w:hAnsi="Open Sans" w:cs="Open Sans"/>
+                <w:color w:val="auto"/>
+                <w:sz w:val="22"/>
+                <w:szCs w:val="22"/>
+              </w:rPr>
+              <w:t>1.</w:t>
+            </w:r>
+            <w:r>
+              <w:rPr>
+                <w:rFonts w:ascii="Open Sans" w:hAnsi="Open Sans" w:cs="Open Sans"/>
+                <w:color w:val="auto"/>
+                <w:sz w:val="22"/>
+                <w:szCs w:val="22"/>
+              </w:rPr>
+              <w:t>25 x</w:t>
+            </w:r>
+            <w:r>
+              <w:rPr>
+                <w:rFonts w:ascii="Open Sans" w:hAnsi="Open Sans" w:cs="Open Sans"/>
+                <w:color w:val="auto"/>
+                <w:sz w:val="22"/>
+                <w:szCs w:val="22"/>
+              </w:rPr>
+              <w:t xml:space="preserve"> 11.07</w:t>
+            </w:r>
+            <w:r>
+              <w:rPr>
+                <w:rFonts w:ascii="Open Sans" w:hAnsi="Open Sans" w:cs="Open Sans"/>
+                <w:color w:val="auto"/>
+                <w:sz w:val="22"/>
+                <w:szCs w:val="22"/>
+              </w:rPr>
+              <w:t xml:space="preserve"> =</w:t>
+            </w:r>
+          </w:p>
+        </w:tc>
+        <w:tc>
+          <w:tcPr>
+            <w:tcW w:w="1782" w:type="dxa"/>
+            <w:tcBorders>
+              <w:top w:val="single" w:sz="4" w:space="0" w:color="000001"/>
+              <w:left w:val="single" w:sz="4" w:space="0" w:color="000001"/>
+              <w:bottom w:val="single" w:sz="4" w:space="0" w:color="000001"/>
+              <w:right w:val="single" w:sz="4" w:space="0" w:color="000001"/>
+            </w:tcBorders>
+            <w:shd w:val="clear" w:color="auto" w:fill="FFFFFF"/>
+            <w:tcMar>
+              <w:left w:w="60" w:type="dxa"/>
+            </w:tcMar>
+            <w:vAlign w:val="center"/>
+          </w:tcPr>
+          <w:p>
+            <w:pPr>
+              <w:jc w:val="center"/>
+              <w:rPr>
+                <w:rFonts w:ascii="Open Sans" w:hAnsi="Open Sans" w:cs="Open Sans"/>
+                <w:color w:val="auto"/>
+                <w:sz w:val="22"/>
+                <w:szCs w:val="22"/>
+              </w:rPr>
+            </w:pPr>
+            <w:r>
+              <w:rPr>
+                <w:rFonts w:ascii="Open Sans" w:hAnsi="Open Sans" w:cs="Open Sans"/>
+                <w:color w:val="auto"/>
                 <w:sz w:val="22"/>
                 <w:szCs w:val="22"/>
               </w:rPr>
@@ -1366,45 +1453,58 @@
             <w:r>
               <w:rPr>
                 <w:rFonts w:ascii="Open Sans" w:hAnsi="Open Sans" w:cs="Open Sans"/>
-                <w:sz w:val="22"/>
-                <w:szCs w:val="22"/>
-              </w:rPr>
-              <w:t>1,50</w:t>
-            </w:r>
-            <w:r>
-              <w:rPr>
-                <w:rFonts w:ascii="Open Sans" w:hAnsi="Open Sans" w:cs="Open Sans"/>
-                <w:sz w:val="22"/>
-                <w:szCs w:val="22"/>
-              </w:rPr>
-              <w:t xml:space="preserve"> x 10,15</w:t>
-            </w:r>
-          </w:p>
-        </w:tc>
-        <w:tc>
-          <w:tcPr>
-            <w:tcW w:w="2804" w:type="dxa"/>
-            <w:tcBorders>
-              <w:top w:val="single" w:sz="4" w:space="0" w:color="000001"/>
-              <w:left w:val="single" w:sz="4" w:space="0" w:color="000001"/>
-              <w:bottom w:val="single" w:sz="4" w:space="0" w:color="000001"/>
-              <w:right w:val="single" w:sz="4" w:space="0" w:color="000001"/>
-            </w:tcBorders>
-            <w:shd w:val="clear" w:color="auto" w:fill="FFFFFF"/>
-            <w:vAlign w:val="center"/>
-          </w:tcPr>
-          <w:p>
-            <w:pPr>
-              <w:jc w:val="center"/>
-              <w:rPr>
-                <w:rFonts w:ascii="Open Sans" w:hAnsi="Open Sans" w:cs="Open Sans"/>
-                <w:sz w:val="22"/>
-                <w:szCs w:val="22"/>
-              </w:rPr>
-            </w:pPr>
-            <w:r>
-              <w:rPr>
-                <w:rFonts w:ascii="Open Sans" w:hAnsi="Open Sans" w:cs="Open Sans"/>
+                <w:color w:val="auto"/>
+                <w:sz w:val="22"/>
+                <w:szCs w:val="22"/>
+              </w:rPr>
+              <w:t>1.</w:t>
+            </w:r>
+            <w:r>
+              <w:rPr>
+                <w:rFonts w:ascii="Open Sans" w:hAnsi="Open Sans" w:cs="Open Sans"/>
+                <w:color w:val="auto"/>
+                <w:sz w:val="22"/>
+                <w:szCs w:val="22"/>
+              </w:rPr>
+              <w:t xml:space="preserve">50 x </w:t>
+            </w:r>
+            <w:r>
+              <w:rPr>
+                <w:rFonts w:ascii="Open Sans" w:hAnsi="Open Sans" w:cs="Open Sans"/>
+                <w:color w:val="auto"/>
+                <w:sz w:val="22"/>
+                <w:szCs w:val="22"/>
+              </w:rPr>
+              <w:t>11.07 =</w:t>
+            </w:r>
+          </w:p>
+        </w:tc>
+        <w:tc>
+          <w:tcPr>
+            <w:tcW w:w="2403" w:type="dxa"/>
+            <w:tcBorders>
+              <w:top w:val="single" w:sz="4" w:space="0" w:color="000001"/>
+              <w:left w:val="single" w:sz="4" w:space="0" w:color="000001"/>
+              <w:bottom w:val="single" w:sz="4" w:space="0" w:color="000001"/>
+              <w:right w:val="single" w:sz="4" w:space="0" w:color="000001"/>
+            </w:tcBorders>
+            <w:shd w:val="clear" w:color="auto" w:fill="FFFFFF"/>
+            <w:vAlign w:val="center"/>
+          </w:tcPr>
+          <w:p>
+            <w:pPr>
+              <w:jc w:val="center"/>
+              <w:rPr>
+                <w:rFonts w:ascii="Open Sans" w:hAnsi="Open Sans" w:cs="Open Sans"/>
+                <w:color w:val="auto"/>
+                <w:sz w:val="22"/>
+                <w:szCs w:val="22"/>
+              </w:rPr>
+            </w:pPr>
+            <w:r>
+              <w:rPr>
+                <w:rFonts w:ascii="Open Sans" w:hAnsi="Open Sans" w:cs="Open Sans"/>
+                <w:color w:val="auto"/>
                 <w:sz w:val="22"/>
                 <w:szCs w:val="22"/>
               </w:rPr>
@@ -1419,7 +1519,7 @@
         </w:trPr>
         <w:tc>
           <w:tcPr>
-            <w:tcW w:w="1565" w:type="dxa"/>
+            <w:tcW w:w="2012" w:type="dxa"/>
             <w:vMerge/>
             <w:tcBorders>
               <w:left w:val="single" w:sz="4" w:space="0" w:color="000001"/>
@@ -1438,39 +1538,42 @@
               <w:jc w:val="center"/>
               <w:rPr>
                 <w:rFonts w:ascii="Open Sans" w:hAnsi="Open Sans" w:cs="Open Sans"/>
-                <w:sz w:val="22"/>
-                <w:szCs w:val="22"/>
-              </w:rPr>
-            </w:pPr>
-          </w:p>
-        </w:tc>
-        <w:tc>
-          <w:tcPr>
-            <w:tcW w:w="1298" w:type="dxa"/>
-            <w:tcBorders>
-              <w:top w:val="single" w:sz="4" w:space="0" w:color="000001"/>
-              <w:left w:val="single" w:sz="4" w:space="0" w:color="000001"/>
-              <w:bottom w:val="single" w:sz="4" w:space="0" w:color="000001"/>
-              <w:right w:val="single" w:sz="4" w:space="0" w:color="000001"/>
-            </w:tcBorders>
-            <w:shd w:val="clear" w:color="auto" w:fill="FFFFFF"/>
-            <w:tcMar>
-              <w:left w:w="60" w:type="dxa"/>
-            </w:tcMar>
-            <w:vAlign w:val="center"/>
-          </w:tcPr>
-          <w:p>
-            <w:pPr>
-              <w:jc w:val="center"/>
-              <w:rPr>
-                <w:rFonts w:ascii="Open Sans" w:hAnsi="Open Sans" w:cs="Open Sans"/>
-                <w:sz w:val="22"/>
-                <w:szCs w:val="22"/>
-              </w:rPr>
-            </w:pPr>
-            <w:r>
-              <w:rPr>
-                <w:rFonts w:ascii="Open Sans" w:hAnsi="Open Sans" w:cs="Open Sans"/>
+                <w:color w:val="auto"/>
+                <w:sz w:val="22"/>
+                <w:szCs w:val="22"/>
+              </w:rPr>
+            </w:pPr>
+          </w:p>
+        </w:tc>
+        <w:tc>
+          <w:tcPr>
+            <w:tcW w:w="1797" w:type="dxa"/>
+            <w:tcBorders>
+              <w:top w:val="single" w:sz="4" w:space="0" w:color="000001"/>
+              <w:left w:val="single" w:sz="4" w:space="0" w:color="000001"/>
+              <w:bottom w:val="single" w:sz="4" w:space="0" w:color="000001"/>
+              <w:right w:val="single" w:sz="4" w:space="0" w:color="000001"/>
+            </w:tcBorders>
+            <w:shd w:val="clear" w:color="auto" w:fill="FFFFFF"/>
+            <w:tcMar>
+              <w:left w:w="60" w:type="dxa"/>
+            </w:tcMar>
+            <w:vAlign w:val="center"/>
+          </w:tcPr>
+          <w:p>
+            <w:pPr>
+              <w:jc w:val="center"/>
+              <w:rPr>
+                <w:rFonts w:ascii="Open Sans" w:hAnsi="Open Sans" w:cs="Open Sans"/>
+                <w:color w:val="auto"/>
+                <w:sz w:val="22"/>
+                <w:szCs w:val="22"/>
+              </w:rPr>
+            </w:pPr>
+            <w:r>
+              <w:rPr>
+                <w:rFonts w:ascii="Open Sans" w:hAnsi="Open Sans" w:cs="Open Sans"/>
+                <w:color w:val="auto"/>
                 <w:sz w:val="22"/>
                 <w:szCs w:val="22"/>
               </w:rPr>
@@ -1480,39 +1583,42 @@
         </w:tc>
         <w:tc>
           <w:tcPr>
-            <w:tcW w:w="2062" w:type="dxa"/>
-            <w:tcBorders>
-              <w:top w:val="single" w:sz="4" w:space="0" w:color="000001"/>
-              <w:left w:val="single" w:sz="4" w:space="0" w:color="000001"/>
-              <w:bottom w:val="single" w:sz="4" w:space="0" w:color="000001"/>
-              <w:right w:val="single" w:sz="4" w:space="0" w:color="000001"/>
-            </w:tcBorders>
-            <w:shd w:val="clear" w:color="auto" w:fill="FFFFFF"/>
-            <w:tcMar>
-              <w:left w:w="60" w:type="dxa"/>
-            </w:tcMar>
-            <w:vAlign w:val="center"/>
-          </w:tcPr>
-          <w:p>
-            <w:pPr>
-              <w:jc w:val="center"/>
-              <w:rPr>
-                <w:rFonts w:ascii="Open Sans" w:hAnsi="Open Sans" w:cs="Open Sans"/>
-                <w:sz w:val="22"/>
-                <w:szCs w:val="22"/>
-              </w:rPr>
-            </w:pPr>
-            <w:r>
-              <w:rPr>
-                <w:rFonts w:ascii="Open Sans" w:hAnsi="Open Sans" w:cs="Open Sans"/>
-                <w:sz w:val="22"/>
-                <w:szCs w:val="22"/>
-              </w:rPr>
-              <w:t xml:space="preserve">190, 31 </w:t>
-            </w:r>
-            <w:r>
-              <w:rPr>
-                <w:rFonts w:ascii="Open Sans" w:hAnsi="Open Sans" w:cs="Open Sans"/>
+            <w:tcW w:w="1788" w:type="dxa"/>
+            <w:tcBorders>
+              <w:top w:val="single" w:sz="4" w:space="0" w:color="000001"/>
+              <w:left w:val="single" w:sz="4" w:space="0" w:color="000001"/>
+              <w:bottom w:val="single" w:sz="4" w:space="0" w:color="000001"/>
+              <w:right w:val="single" w:sz="4" w:space="0" w:color="000001"/>
+            </w:tcBorders>
+            <w:shd w:val="clear" w:color="auto" w:fill="FFFFFF"/>
+            <w:tcMar>
+              <w:left w:w="60" w:type="dxa"/>
+            </w:tcMar>
+            <w:vAlign w:val="center"/>
+          </w:tcPr>
+          <w:p>
+            <w:pPr>
+              <w:jc w:val="center"/>
+              <w:rPr>
+                <w:rFonts w:ascii="Open Sans" w:hAnsi="Open Sans" w:cs="Open Sans"/>
+                <w:color w:val="auto"/>
+                <w:sz w:val="22"/>
+                <w:szCs w:val="22"/>
+              </w:rPr>
+            </w:pPr>
+            <w:r>
+              <w:rPr>
+                <w:rFonts w:ascii="Open Sans" w:hAnsi="Open Sans" w:cs="Open Sans"/>
+                <w:color w:val="auto"/>
+                <w:sz w:val="22"/>
+                <w:szCs w:val="22"/>
+              </w:rPr>
+              <w:t xml:space="preserve">207.56 </w:t>
+            </w:r>
+            <w:r>
+              <w:rPr>
+                <w:rFonts w:ascii="Open Sans" w:hAnsi="Open Sans" w:cs="Open Sans"/>
+                <w:color w:val="auto"/>
                 <w:sz w:val="22"/>
                 <w:szCs w:val="22"/>
               </w:rPr>
@@ -1522,39 +1628,42 @@
         </w:tc>
         <w:tc>
           <w:tcPr>
-            <w:tcW w:w="2053" w:type="dxa"/>
-            <w:tcBorders>
-              <w:top w:val="single" w:sz="4" w:space="0" w:color="000001"/>
-              <w:left w:val="single" w:sz="4" w:space="0" w:color="000001"/>
-              <w:bottom w:val="single" w:sz="4" w:space="0" w:color="000001"/>
-              <w:right w:val="single" w:sz="4" w:space="0" w:color="000001"/>
-            </w:tcBorders>
-            <w:shd w:val="clear" w:color="auto" w:fill="FFFFFF"/>
-            <w:tcMar>
-              <w:left w:w="60" w:type="dxa"/>
-            </w:tcMar>
-            <w:vAlign w:val="center"/>
-          </w:tcPr>
-          <w:p>
-            <w:pPr>
-              <w:jc w:val="center"/>
-              <w:rPr>
-                <w:rFonts w:ascii="Open Sans" w:hAnsi="Open Sans" w:cs="Open Sans"/>
-                <w:sz w:val="22"/>
-                <w:szCs w:val="22"/>
-              </w:rPr>
-            </w:pPr>
-            <w:r>
-              <w:rPr>
-                <w:rFonts w:ascii="Open Sans" w:hAnsi="Open Sans" w:cs="Open Sans"/>
-                <w:sz w:val="22"/>
-                <w:szCs w:val="22"/>
-              </w:rPr>
-              <w:t xml:space="preserve">15, 22 </w:t>
-            </w:r>
-            <w:r>
-              <w:rPr>
-                <w:rFonts w:ascii="Open Sans" w:hAnsi="Open Sans" w:cs="Open Sans"/>
+            <w:tcW w:w="1782" w:type="dxa"/>
+            <w:tcBorders>
+              <w:top w:val="single" w:sz="4" w:space="0" w:color="000001"/>
+              <w:left w:val="single" w:sz="4" w:space="0" w:color="000001"/>
+              <w:bottom w:val="single" w:sz="4" w:space="0" w:color="000001"/>
+              <w:right w:val="single" w:sz="4" w:space="0" w:color="000001"/>
+            </w:tcBorders>
+            <w:shd w:val="clear" w:color="auto" w:fill="FFFFFF"/>
+            <w:tcMar>
+              <w:left w:w="60" w:type="dxa"/>
+            </w:tcMar>
+            <w:vAlign w:val="center"/>
+          </w:tcPr>
+          <w:p>
+            <w:pPr>
+              <w:jc w:val="center"/>
+              <w:rPr>
+                <w:rFonts w:ascii="Open Sans" w:hAnsi="Open Sans" w:cs="Open Sans"/>
+                <w:color w:val="auto"/>
+                <w:sz w:val="22"/>
+                <w:szCs w:val="22"/>
+              </w:rPr>
+            </w:pPr>
+            <w:r>
+              <w:rPr>
+                <w:rFonts w:ascii="Open Sans" w:hAnsi="Open Sans" w:cs="Open Sans"/>
+                <w:color w:val="auto"/>
+                <w:sz w:val="22"/>
+                <w:szCs w:val="22"/>
+              </w:rPr>
+              <w:t xml:space="preserve">16.60 </w:t>
+            </w:r>
+            <w:r>
+              <w:rPr>
+                <w:rFonts w:ascii="Open Sans" w:hAnsi="Open Sans" w:cs="Open Sans"/>
+                <w:color w:val="auto"/>
                 <w:sz w:val="22"/>
                 <w:szCs w:val="22"/>
               </w:rPr>
@@ -1564,28 +1673,30 @@
         </w:tc>
         <w:tc>
           <w:tcPr>
-            <w:tcW w:w="2804" w:type="dxa"/>
-            <w:tcBorders>
-              <w:top w:val="single" w:sz="4" w:space="0" w:color="000001"/>
-              <w:left w:val="single" w:sz="4" w:space="0" w:color="000001"/>
-              <w:bottom w:val="single" w:sz="4" w:space="0" w:color="000001"/>
-              <w:right w:val="single" w:sz="4" w:space="0" w:color="000001"/>
-            </w:tcBorders>
-            <w:shd w:val="clear" w:color="auto" w:fill="FFFFFF"/>
-            <w:vAlign w:val="center"/>
-          </w:tcPr>
-          <w:p>
-            <w:pPr>
-              <w:jc w:val="center"/>
-              <w:rPr>
-                <w:rFonts w:ascii="Open Sans" w:hAnsi="Open Sans" w:cs="Open Sans"/>
-                <w:sz w:val="22"/>
-                <w:szCs w:val="22"/>
-              </w:rPr>
-            </w:pPr>
-            <w:r>
-              <w:rPr>
-                <w:rFonts w:ascii="Open Sans" w:hAnsi="Open Sans" w:cs="Open Sans"/>
+            <w:tcW w:w="2403" w:type="dxa"/>
+            <w:tcBorders>
+              <w:top w:val="single" w:sz="4" w:space="0" w:color="000001"/>
+              <w:left w:val="single" w:sz="4" w:space="0" w:color="000001"/>
+              <w:bottom w:val="single" w:sz="4" w:space="0" w:color="000001"/>
+              <w:right w:val="single" w:sz="4" w:space="0" w:color="000001"/>
+            </w:tcBorders>
+            <w:shd w:val="clear" w:color="auto" w:fill="FFFFFF"/>
+            <w:vAlign w:val="center"/>
+          </w:tcPr>
+          <w:p>
+            <w:pPr>
+              <w:jc w:val="center"/>
+              <w:rPr>
+                <w:rFonts w:ascii="Open Sans" w:hAnsi="Open Sans" w:cs="Open Sans"/>
+                <w:color w:val="auto"/>
+                <w:sz w:val="22"/>
+                <w:szCs w:val="22"/>
+              </w:rPr>
+            </w:pPr>
+            <w:r>
+              <w:rPr>
+                <w:rFonts w:ascii="Open Sans" w:hAnsi="Open Sans" w:cs="Open Sans"/>
+                <w:color w:val="auto"/>
                 <w:sz w:val="22"/>
                 <w:szCs w:val="22"/>
               </w:rPr>
@@ -1600,7 +1711,7 @@
         </w:trPr>
         <w:tc>
           <w:tcPr>
-            <w:tcW w:w="1565" w:type="dxa"/>
+            <w:tcW w:w="2012" w:type="dxa"/>
             <w:tcBorders>
               <w:top w:val="single" w:sz="4" w:space="0" w:color="000001"/>
               <w:left w:val="single" w:sz="4" w:space="0" w:color="000001"/>
@@ -1620,6 +1731,7 @@
               <w:rPr>
                 <w:rFonts w:ascii="Open Sans" w:eastAsia="Arial Unicode MS" w:hAnsi="Open Sans" w:cs="Open Sans"/>
                 <w:b/>
+                <w:color w:val="auto"/>
                 <w:sz w:val="22"/>
               </w:rPr>
             </w:pPr>
@@ -1627,6 +1739,7 @@
               <w:rPr>
                 <w:rFonts w:ascii="Open Sans" w:eastAsia="Arial Unicode MS" w:hAnsi="Open Sans" w:cs="Open Sans"/>
                 <w:b/>
+                <w:color w:val="auto"/>
                 <w:sz w:val="22"/>
                 <w:szCs w:val="22"/>
               </w:rPr>
@@ -1636,6 +1749,7 @@
               <w:rPr>
                 <w:rFonts w:ascii="Open Sans" w:eastAsia="Arial Unicode MS" w:hAnsi="Open Sans" w:cs="Open Sans"/>
                 <w:b/>
+                <w:color w:val="auto"/>
                 <w:sz w:val="22"/>
                 <w:szCs w:val="22"/>
               </w:rPr>
@@ -1645,6 +1759,7 @@
               <w:rPr>
                 <w:rFonts w:ascii="Open Sans" w:eastAsia="Arial Unicode MS" w:hAnsi="Open Sans" w:cs="Open Sans"/>
                 <w:b/>
+                <w:color w:val="auto"/>
                 <w:sz w:val="22"/>
                 <w:szCs w:val="22"/>
               </w:rPr>
@@ -1654,6 +1769,7 @@
               <w:rPr>
                 <w:rFonts w:ascii="Open Sans" w:eastAsia="Arial Unicode MS" w:hAnsi="Open Sans" w:cs="Open Sans"/>
                 <w:b/>
+                <w:color w:val="auto"/>
                 <w:sz w:val="22"/>
                 <w:szCs w:val="22"/>
               </w:rPr>
@@ -1663,6 +1779,7 @@
               <w:rPr>
                 <w:rFonts w:ascii="Open Sans" w:eastAsia="Arial Unicode MS" w:hAnsi="Open Sans" w:cs="Open Sans"/>
                 <w:b/>
+                <w:color w:val="auto"/>
                 <w:sz w:val="22"/>
                 <w:szCs w:val="22"/>
               </w:rPr>
@@ -1672,7 +1789,7 @@
         </w:tc>
         <w:tc>
           <w:tcPr>
-            <w:tcW w:w="8217" w:type="dxa"/>
+            <w:tcW w:w="7770" w:type="dxa"/>
             <w:gridSpan w:val="4"/>
             <w:tcBorders>
               <w:top w:val="single" w:sz="4" w:space="0" w:color="000001"/>
@@ -1692,6 +1809,7 @@
               <w:rPr>
                 <w:rFonts w:ascii="Open Sans" w:hAnsi="Open Sans" w:cs="Open Sans"/>
                 <w:b/>
+                <w:color w:val="auto"/>
                 <w:sz w:val="22"/>
                 <w:szCs w:val="22"/>
               </w:rPr>
@@ -1700,15 +1818,27 @@
               <w:rPr>
                 <w:rFonts w:ascii="Open Sans" w:hAnsi="Open Sans" w:cs="Open Sans"/>
                 <w:b/>
-                <w:sz w:val="22"/>
-                <w:szCs w:val="22"/>
-              </w:rPr>
-              <w:t xml:space="preserve">205, 53 </w:t>
+                <w:color w:val="auto"/>
+                <w:sz w:val="22"/>
+                <w:szCs w:val="22"/>
+              </w:rPr>
+              <w:t>224.16</w:t>
             </w:r>
             <w:r>
               <w:rPr>
                 <w:rFonts w:ascii="Open Sans" w:hAnsi="Open Sans" w:cs="Open Sans"/>
                 <w:b/>
+                <w:color w:val="auto"/>
+                <w:sz w:val="22"/>
+                <w:szCs w:val="22"/>
+              </w:rPr>
+              <w:t xml:space="preserve"> </w:t>
+            </w:r>
+            <w:r>
+              <w:rPr>
+                <w:rFonts w:ascii="Open Sans" w:hAnsi="Open Sans" w:cs="Open Sans"/>
+                <w:b/>
+                <w:color w:val="auto"/>
                 <w:sz w:val="22"/>
                 <w:szCs w:val="22"/>
               </w:rPr>
@@ -1718,7 +1848,13 @@
         </w:tc>
       </w:tr>
     </w:tbl>
-    <w:p/>
+    <w:p>
+      <w:pPr>
+        <w:rPr>
+          <w:color w:val="auto"/>
+        </w:rPr>
+      </w:pPr>
+    </w:p>
     <w:sectPr>
       <w:pgSz w:w="11906" w:h="16838"/>
       <w:pgMar w:top="1417" w:right="1417" w:bottom="1417" w:left="1417" w:header="708" w:footer="708" w:gutter="0"/>

</xml_diff>